<commit_message>
added permission check - base
</commit_message>
<xml_diff>
--- a/Opracowanie tematu magisterki.docx
+++ b/Opracowanie tematu magisterki.docx
@@ -1522,22 +1522,13 @@
       </w:r>
     </w:p>
     <w:p>
-      <w:pPr>
-        <w:rPr>
-          <w:lang w:val="pl-PL"/>
-        </w:rPr>
-      </w:pPr>
-      <w:r>
-        <w:rPr>
-          <w:lang w:val="pl-PL"/>
-        </w:rPr>
+      <w:r>
         <w:t xml:space="preserve">Archive – 7zz, </w:t>
       </w:r>
       <w:hyperlink r:id="rId8" w:history="1">
         <w:r>
           <w:rPr>
             <w:rStyle w:val="Hipercze"/>
-            <w:lang w:val="pl-PL"/>
           </w:rPr>
           <w:t>https://operavps.com/docs/install-7zip-in-linux/</w:t>
         </w:r>
@@ -1545,7 +1536,6 @@
       <w:r>
         <w:rPr>
           <w:rStyle w:val="Hipercze"/>
-          <w:lang w:val="pl-PL"/>
         </w:rPr>
         <w:t xml:space="preserve">   </w:t>
       </w:r>
@@ -1553,17 +1543,8 @@
         <w:rPr>
           <w:rStyle w:val="Hipercze"/>
           <w:u w:val="none"/>
-          <w:lang w:val="pl-PL"/>
-        </w:rPr>
-        <w:t>(ta</w:t>
-      </w:r>
-      <w:r>
-        <w:rPr>
-          <w:rStyle w:val="Hipercze"/>
-          <w:u w:val="none"/>
-          <w:lang w:val="pl-PL"/>
-        </w:rPr>
-        <w:t xml:space="preserve">r.gz, zip, </w:t>
+        </w:rPr>
+        <w:t xml:space="preserve">(tar.gz, zip, </w:t>
       </w:r>
     </w:p>
     <w:p>
@@ -1674,6 +1655,46 @@
           <w:lang w:val="pl-PL"/>
         </w:rPr>
         <w:t>Drugi program będzie miał 5 parametrów w szukaniu po zawartości (trzeba przekonwertować zipy i pdf, djvu itd.)</w:t>
+      </w:r>
+    </w:p>
+    <w:p>
+      <w:pPr>
+        <w:pStyle w:val="Nagwek1"/>
+        <w:rPr>
+          <w:lang w:val="pl-PL"/>
+        </w:rPr>
+      </w:pPr>
+      <w:r>
+        <w:rPr>
+          <w:lang w:val="pl-PL"/>
+        </w:rPr>
+        <w:t>Pytania</w:t>
+      </w:r>
+    </w:p>
+    <w:p>
+      <w:pPr>
+        <w:rPr>
+          <w:lang w:val="pl-PL"/>
+        </w:rPr>
+      </w:pPr>
+      <w:r>
+        <w:rPr>
+          <w:lang w:val="pl-PL"/>
+        </w:rPr>
+        <w:t>Output zawsze do terminala, może dodać output do pliku?</w:t>
+      </w:r>
+    </w:p>
+    <w:p>
+      <w:pPr>
+        <w:rPr>
+          <w:lang w:val="pl-PL"/>
+        </w:rPr>
+      </w:pPr>
+      <w:r>
+        <w:rPr>
+          <w:lang w:val="pl-PL"/>
+        </w:rPr>
+        <w:t>Jak działa regex w go gdy używamy exec.command?</w:t>
       </w:r>
     </w:p>
     <w:sectPr>

</xml_diff>

<commit_message>
added test for permission and special char
</commit_message>
<xml_diff>
--- a/Opracowanie tematu magisterki.docx
+++ b/Opracowanie tematu magisterki.docx
@@ -90,6 +90,12 @@
           <w:lang w:val="pl-PL"/>
         </w:rPr>
       </w:pPr>
+      <w:r>
+        <w:rPr>
+          <w:lang w:val="pl-PL"/>
+        </w:rPr>
+        <w:t>Programy do szukania plików</w:t>
+      </w:r>
     </w:p>
     <w:tbl>
       <w:tblPr>
@@ -170,7 +176,7 @@
               <w:rPr>
                 <w:lang w:val="pl-PL"/>
               </w:rPr>
-              <w:t>grep</w:t>
+              <w:t>locate</w:t>
             </w:r>
           </w:p>
         </w:tc>
@@ -206,7 +212,7 @@
               <w:rPr>
                 <w:lang w:val="pl-PL"/>
               </w:rPr>
-              <w:t>ripgrep</w:t>
+              <w:t>ack</w:t>
             </w:r>
           </w:p>
         </w:tc>
@@ -282,12 +288,6 @@
                 <w:lang w:val="pl-PL"/>
               </w:rPr>
             </w:pPr>
-            <w:r>
-              <w:rPr>
-                <w:lang w:val="pl-PL"/>
-              </w:rPr>
-              <w:t>wszędzie</w:t>
-            </w:r>
           </w:p>
         </w:tc>
         <w:tc>
@@ -392,12 +392,6 @@
                 <w:lang w:val="pl-PL"/>
               </w:rPr>
             </w:pPr>
-            <w:r>
-              <w:rPr>
-                <w:lang w:val="pl-PL"/>
-              </w:rPr>
-              <w:t>c</w:t>
-            </w:r>
           </w:p>
         </w:tc>
         <w:tc>
@@ -938,7 +932,7 @@
                 <w:lang w:val="pl-PL"/>
               </w:rPr>
             </w:pPr>
-            <w:hyperlink r:id="rId4" w:history="1">
+            <w:hyperlink r:id="rId5" w:history="1">
               <w:r>
                 <w:rPr>
                   <w:rStyle w:val="Hipercze"/>
@@ -1266,12 +1260,6 @@
                 <w:lang w:val="pl-PL"/>
               </w:rPr>
             </w:pPr>
-            <w:r>
-              <w:rPr>
-                <w:lang w:val="pl-PL"/>
-              </w:rPr>
-              <w:t>https://github.com/mptre/pick</w:t>
-            </w:r>
           </w:p>
         </w:tc>
         <w:tc>
@@ -1325,6 +1313,1224 @@
           <w:lang w:val="pl-PL"/>
         </w:rPr>
       </w:pPr>
+    </w:p>
+    <w:p>
+      <w:pPr>
+        <w:rPr>
+          <w:lang w:val="pl-PL"/>
+        </w:rPr>
+      </w:pPr>
+    </w:p>
+    <w:p>
+      <w:pPr>
+        <w:rPr>
+          <w:lang w:val="pl-PL"/>
+        </w:rPr>
+      </w:pPr>
+    </w:p>
+    <w:p>
+      <w:pPr>
+        <w:rPr>
+          <w:lang w:val="pl-PL"/>
+        </w:rPr>
+      </w:pPr>
+    </w:p>
+    <w:p>
+      <w:pPr>
+        <w:rPr>
+          <w:lang w:val="pl-PL"/>
+        </w:rPr>
+      </w:pPr>
+      <w:r>
+        <w:rPr>
+          <w:lang w:val="pl-PL"/>
+        </w:rPr>
+        <w:lastRenderedPageBreak/>
+        <w:t>Programy do szukania zawartości w plikach</w:t>
+      </w:r>
+    </w:p>
+    <w:tbl>
+      <w:tblPr>
+        <w:tblStyle w:val="Tabela-Siatka"/>
+        <w:tblW w:w="9209" w:type="dxa"/>
+        <w:tblLayout w:type="fixed"/>
+        <w:tblLook w:val="04A0" w:firstRow="1" w:lastRow="0" w:firstColumn="1" w:lastColumn="0" w:noHBand="0" w:noVBand="1"/>
+      </w:tblPr>
+      <w:tblGrid>
+        <w:gridCol w:w="1696"/>
+        <w:gridCol w:w="1134"/>
+        <w:gridCol w:w="1418"/>
+        <w:gridCol w:w="1417"/>
+        <w:gridCol w:w="993"/>
+        <w:gridCol w:w="1022"/>
+        <w:gridCol w:w="1529"/>
+      </w:tblGrid>
+      <w:tr>
+        <w:tc>
+          <w:tcPr>
+            <w:tcW w:w="1696" w:type="dxa"/>
+          </w:tcPr>
+          <w:p>
+            <w:pPr>
+              <w:rPr>
+                <w:lang w:val="pl-PL"/>
+              </w:rPr>
+            </w:pPr>
+          </w:p>
+        </w:tc>
+        <w:tc>
+          <w:tcPr>
+            <w:tcW w:w="1134" w:type="dxa"/>
+          </w:tcPr>
+          <w:p>
+            <w:pPr>
+              <w:rPr>
+                <w:lang w:val="pl-PL"/>
+              </w:rPr>
+            </w:pPr>
+            <w:r>
+              <w:rPr>
+                <w:lang w:val="pl-PL"/>
+              </w:rPr>
+              <w:t>grep</w:t>
+            </w:r>
+          </w:p>
+        </w:tc>
+        <w:tc>
+          <w:tcPr>
+            <w:tcW w:w="1418" w:type="dxa"/>
+          </w:tcPr>
+          <w:p>
+            <w:pPr>
+              <w:rPr>
+                <w:lang w:val="pl-PL"/>
+              </w:rPr>
+            </w:pPr>
+            <w:r>
+              <w:rPr>
+                <w:lang w:val="pl-PL"/>
+              </w:rPr>
+              <w:t>ripgrep</w:t>
+            </w:r>
+          </w:p>
+        </w:tc>
+        <w:tc>
+          <w:tcPr>
+            <w:tcW w:w="1417" w:type="dxa"/>
+          </w:tcPr>
+          <w:p>
+            <w:pPr>
+              <w:rPr>
+                <w:lang w:val="pl-PL"/>
+              </w:rPr>
+            </w:pPr>
+            <w:r>
+              <w:rPr>
+                <w:lang w:val="pl-PL"/>
+              </w:rPr>
+              <w:t>ack</w:t>
+            </w:r>
+          </w:p>
+        </w:tc>
+        <w:tc>
+          <w:tcPr>
+            <w:tcW w:w="993" w:type="dxa"/>
+          </w:tcPr>
+          <w:p>
+            <w:pPr>
+              <w:rPr>
+                <w:lang w:val="pl-PL"/>
+              </w:rPr>
+            </w:pPr>
+            <w:r>
+              <w:rPr>
+                <w:lang w:val="pl-PL"/>
+              </w:rPr>
+              <w:t>baloo</w:t>
+            </w:r>
+          </w:p>
+        </w:tc>
+        <w:tc>
+          <w:tcPr>
+            <w:tcW w:w="1022" w:type="dxa"/>
+          </w:tcPr>
+          <w:p>
+            <w:pPr>
+              <w:rPr>
+                <w:lang w:val="pl-PL"/>
+              </w:rPr>
+            </w:pPr>
+            <w:r>
+              <w:rPr>
+                <w:lang w:val="pl-PL"/>
+              </w:rPr>
+              <w:t>rare</w:t>
+            </w:r>
+          </w:p>
+        </w:tc>
+        <w:tc>
+          <w:tcPr>
+            <w:tcW w:w="1529" w:type="dxa"/>
+          </w:tcPr>
+          <w:p>
+            <w:pPr>
+              <w:rPr>
+                <w:lang w:val="pl-PL"/>
+              </w:rPr>
+            </w:pPr>
+            <w:r>
+              <w:rPr>
+                <w:lang w:val="pl-PL"/>
+              </w:rPr>
+              <w:t>Ag – the silver search</w:t>
+            </w:r>
+          </w:p>
+        </w:tc>
+      </w:tr>
+      <w:tr>
+        <w:tc>
+          <w:tcPr>
+            <w:tcW w:w="1696" w:type="dxa"/>
+          </w:tcPr>
+          <w:p>
+            <w:pPr>
+              <w:rPr>
+                <w:lang w:val="pl-PL"/>
+              </w:rPr>
+            </w:pPr>
+            <w:r>
+              <w:rPr>
+                <w:lang w:val="pl-PL"/>
+              </w:rPr>
+              <w:t>Popularność</w:t>
+            </w:r>
+          </w:p>
+        </w:tc>
+        <w:tc>
+          <w:tcPr>
+            <w:tcW w:w="1134" w:type="dxa"/>
+          </w:tcPr>
+          <w:p>
+            <w:pPr>
+              <w:rPr>
+                <w:lang w:val="pl-PL"/>
+              </w:rPr>
+            </w:pPr>
+          </w:p>
+        </w:tc>
+        <w:tc>
+          <w:tcPr>
+            <w:tcW w:w="1418" w:type="dxa"/>
+          </w:tcPr>
+          <w:p>
+            <w:pPr>
+              <w:rPr>
+                <w:lang w:val="pl-PL"/>
+              </w:rPr>
+            </w:pPr>
+          </w:p>
+        </w:tc>
+        <w:tc>
+          <w:tcPr>
+            <w:tcW w:w="1417" w:type="dxa"/>
+          </w:tcPr>
+          <w:p>
+            <w:pPr>
+              <w:rPr>
+                <w:lang w:val="pl-PL"/>
+              </w:rPr>
+            </w:pPr>
+          </w:p>
+        </w:tc>
+        <w:tc>
+          <w:tcPr>
+            <w:tcW w:w="993" w:type="dxa"/>
+          </w:tcPr>
+          <w:p>
+            <w:pPr>
+              <w:rPr>
+                <w:lang w:val="pl-PL"/>
+              </w:rPr>
+            </w:pPr>
+          </w:p>
+        </w:tc>
+        <w:tc>
+          <w:tcPr>
+            <w:tcW w:w="1022" w:type="dxa"/>
+          </w:tcPr>
+          <w:p>
+            <w:pPr>
+              <w:rPr>
+                <w:lang w:val="pl-PL"/>
+              </w:rPr>
+            </w:pPr>
+          </w:p>
+        </w:tc>
+        <w:tc>
+          <w:tcPr>
+            <w:tcW w:w="1529" w:type="dxa"/>
+          </w:tcPr>
+          <w:p>
+            <w:pPr>
+              <w:rPr>
+                <w:lang w:val="pl-PL"/>
+              </w:rPr>
+            </w:pPr>
+          </w:p>
+        </w:tc>
+      </w:tr>
+      <w:tr>
+        <w:tc>
+          <w:tcPr>
+            <w:tcW w:w="1696" w:type="dxa"/>
+          </w:tcPr>
+          <w:p>
+            <w:pPr>
+              <w:rPr>
+                <w:lang w:val="pl-PL"/>
+              </w:rPr>
+            </w:pPr>
+            <w:r>
+              <w:rPr>
+                <w:lang w:val="pl-PL"/>
+              </w:rPr>
+              <w:t>Język</w:t>
+            </w:r>
+          </w:p>
+        </w:tc>
+        <w:tc>
+          <w:tcPr>
+            <w:tcW w:w="1134" w:type="dxa"/>
+          </w:tcPr>
+          <w:p>
+            <w:pPr>
+              <w:rPr>
+                <w:lang w:val="pl-PL"/>
+              </w:rPr>
+            </w:pPr>
+          </w:p>
+        </w:tc>
+        <w:tc>
+          <w:tcPr>
+            <w:tcW w:w="1418" w:type="dxa"/>
+          </w:tcPr>
+          <w:p>
+            <w:pPr>
+              <w:rPr>
+                <w:lang w:val="pl-PL"/>
+              </w:rPr>
+            </w:pPr>
+          </w:p>
+        </w:tc>
+        <w:tc>
+          <w:tcPr>
+            <w:tcW w:w="1417" w:type="dxa"/>
+          </w:tcPr>
+          <w:p>
+            <w:pPr>
+              <w:rPr>
+                <w:lang w:val="pl-PL"/>
+              </w:rPr>
+            </w:pPr>
+          </w:p>
+        </w:tc>
+        <w:tc>
+          <w:tcPr>
+            <w:tcW w:w="993" w:type="dxa"/>
+          </w:tcPr>
+          <w:p>
+            <w:pPr>
+              <w:rPr>
+                <w:lang w:val="pl-PL"/>
+              </w:rPr>
+            </w:pPr>
+          </w:p>
+        </w:tc>
+        <w:tc>
+          <w:tcPr>
+            <w:tcW w:w="1022" w:type="dxa"/>
+          </w:tcPr>
+          <w:p>
+            <w:pPr>
+              <w:rPr>
+                <w:lang w:val="pl-PL"/>
+              </w:rPr>
+            </w:pPr>
+          </w:p>
+        </w:tc>
+        <w:tc>
+          <w:tcPr>
+            <w:tcW w:w="1529" w:type="dxa"/>
+          </w:tcPr>
+          <w:p>
+            <w:pPr>
+              <w:rPr>
+                <w:lang w:val="pl-PL"/>
+              </w:rPr>
+            </w:pPr>
+          </w:p>
+        </w:tc>
+      </w:tr>
+      <w:tr>
+        <w:tc>
+          <w:tcPr>
+            <w:tcW w:w="1696" w:type="dxa"/>
+          </w:tcPr>
+          <w:p>
+            <w:pPr>
+              <w:rPr>
+                <w:lang w:val="pl-PL"/>
+              </w:rPr>
+            </w:pPr>
+            <w:r>
+              <w:rPr>
+                <w:lang w:val="pl-PL"/>
+              </w:rPr>
+              <w:t>Prędkość</w:t>
+            </w:r>
+          </w:p>
+        </w:tc>
+        <w:tc>
+          <w:tcPr>
+            <w:tcW w:w="1134" w:type="dxa"/>
+          </w:tcPr>
+          <w:p>
+            <w:pPr>
+              <w:rPr>
+                <w:lang w:val="pl-PL"/>
+              </w:rPr>
+            </w:pPr>
+          </w:p>
+        </w:tc>
+        <w:tc>
+          <w:tcPr>
+            <w:tcW w:w="1418" w:type="dxa"/>
+          </w:tcPr>
+          <w:p>
+            <w:pPr>
+              <w:rPr>
+                <w:lang w:val="pl-PL"/>
+              </w:rPr>
+            </w:pPr>
+          </w:p>
+        </w:tc>
+        <w:tc>
+          <w:tcPr>
+            <w:tcW w:w="1417" w:type="dxa"/>
+          </w:tcPr>
+          <w:p>
+            <w:pPr>
+              <w:rPr>
+                <w:lang w:val="pl-PL"/>
+              </w:rPr>
+            </w:pPr>
+          </w:p>
+        </w:tc>
+        <w:tc>
+          <w:tcPr>
+            <w:tcW w:w="993" w:type="dxa"/>
+          </w:tcPr>
+          <w:p>
+            <w:pPr>
+              <w:rPr>
+                <w:lang w:val="pl-PL"/>
+              </w:rPr>
+            </w:pPr>
+          </w:p>
+        </w:tc>
+        <w:tc>
+          <w:tcPr>
+            <w:tcW w:w="1022" w:type="dxa"/>
+          </w:tcPr>
+          <w:p>
+            <w:pPr>
+              <w:rPr>
+                <w:lang w:val="pl-PL"/>
+              </w:rPr>
+            </w:pPr>
+          </w:p>
+        </w:tc>
+        <w:tc>
+          <w:tcPr>
+            <w:tcW w:w="1529" w:type="dxa"/>
+          </w:tcPr>
+          <w:p>
+            <w:pPr>
+              <w:rPr>
+                <w:lang w:val="pl-PL"/>
+              </w:rPr>
+            </w:pPr>
+          </w:p>
+        </w:tc>
+      </w:tr>
+      <w:tr>
+        <w:tc>
+          <w:tcPr>
+            <w:tcW w:w="1696" w:type="dxa"/>
+          </w:tcPr>
+          <w:p>
+            <w:pPr>
+              <w:rPr>
+                <w:lang w:val="pl-PL"/>
+              </w:rPr>
+            </w:pPr>
+            <w:r>
+              <w:rPr>
+                <w:lang w:val="pl-PL"/>
+              </w:rPr>
+              <w:t>Ilość zastosowań</w:t>
+            </w:r>
+          </w:p>
+        </w:tc>
+        <w:tc>
+          <w:tcPr>
+            <w:tcW w:w="1134" w:type="dxa"/>
+          </w:tcPr>
+          <w:p>
+            <w:pPr>
+              <w:rPr>
+                <w:lang w:val="pl-PL"/>
+              </w:rPr>
+            </w:pPr>
+          </w:p>
+        </w:tc>
+        <w:tc>
+          <w:tcPr>
+            <w:tcW w:w="1418" w:type="dxa"/>
+          </w:tcPr>
+          <w:p>
+            <w:pPr>
+              <w:rPr>
+                <w:lang w:val="pl-PL"/>
+              </w:rPr>
+            </w:pPr>
+          </w:p>
+        </w:tc>
+        <w:tc>
+          <w:tcPr>
+            <w:tcW w:w="1417" w:type="dxa"/>
+          </w:tcPr>
+          <w:p>
+            <w:pPr>
+              <w:rPr>
+                <w:lang w:val="pl-PL"/>
+              </w:rPr>
+            </w:pPr>
+          </w:p>
+        </w:tc>
+        <w:tc>
+          <w:tcPr>
+            <w:tcW w:w="993" w:type="dxa"/>
+          </w:tcPr>
+          <w:p>
+            <w:pPr>
+              <w:rPr>
+                <w:lang w:val="pl-PL"/>
+              </w:rPr>
+            </w:pPr>
+          </w:p>
+        </w:tc>
+        <w:tc>
+          <w:tcPr>
+            <w:tcW w:w="1022" w:type="dxa"/>
+          </w:tcPr>
+          <w:p>
+            <w:pPr>
+              <w:rPr>
+                <w:lang w:val="pl-PL"/>
+              </w:rPr>
+            </w:pPr>
+          </w:p>
+        </w:tc>
+        <w:tc>
+          <w:tcPr>
+            <w:tcW w:w="1529" w:type="dxa"/>
+          </w:tcPr>
+          <w:p>
+            <w:pPr>
+              <w:rPr>
+                <w:lang w:val="pl-PL"/>
+              </w:rPr>
+            </w:pPr>
+          </w:p>
+        </w:tc>
+      </w:tr>
+      <w:tr>
+        <w:tc>
+          <w:tcPr>
+            <w:tcW w:w="1696" w:type="dxa"/>
+          </w:tcPr>
+          <w:p>
+            <w:pPr>
+              <w:rPr>
+                <w:lang w:val="pl-PL"/>
+              </w:rPr>
+            </w:pPr>
+            <w:r>
+              <w:rPr>
+                <w:lang w:val="pl-PL"/>
+              </w:rPr>
+              <w:t>Wsparcie</w:t>
+            </w:r>
+          </w:p>
+        </w:tc>
+        <w:tc>
+          <w:tcPr>
+            <w:tcW w:w="1134" w:type="dxa"/>
+          </w:tcPr>
+          <w:p>
+            <w:pPr>
+              <w:rPr>
+                <w:lang w:val="pl-PL"/>
+              </w:rPr>
+            </w:pPr>
+          </w:p>
+        </w:tc>
+        <w:tc>
+          <w:tcPr>
+            <w:tcW w:w="1418" w:type="dxa"/>
+          </w:tcPr>
+          <w:p>
+            <w:pPr>
+              <w:rPr>
+                <w:lang w:val="pl-PL"/>
+              </w:rPr>
+            </w:pPr>
+          </w:p>
+        </w:tc>
+        <w:tc>
+          <w:tcPr>
+            <w:tcW w:w="1417" w:type="dxa"/>
+          </w:tcPr>
+          <w:p>
+            <w:pPr>
+              <w:rPr>
+                <w:lang w:val="pl-PL"/>
+              </w:rPr>
+            </w:pPr>
+          </w:p>
+        </w:tc>
+        <w:tc>
+          <w:tcPr>
+            <w:tcW w:w="993" w:type="dxa"/>
+          </w:tcPr>
+          <w:p>
+            <w:pPr>
+              <w:rPr>
+                <w:lang w:val="pl-PL"/>
+              </w:rPr>
+            </w:pPr>
+          </w:p>
+        </w:tc>
+        <w:tc>
+          <w:tcPr>
+            <w:tcW w:w="1022" w:type="dxa"/>
+          </w:tcPr>
+          <w:p>
+            <w:pPr>
+              <w:rPr>
+                <w:lang w:val="pl-PL"/>
+              </w:rPr>
+            </w:pPr>
+          </w:p>
+        </w:tc>
+        <w:tc>
+          <w:tcPr>
+            <w:tcW w:w="1529" w:type="dxa"/>
+          </w:tcPr>
+          <w:p>
+            <w:pPr>
+              <w:rPr>
+                <w:lang w:val="pl-PL"/>
+              </w:rPr>
+            </w:pPr>
+          </w:p>
+        </w:tc>
+      </w:tr>
+      <w:tr>
+        <w:tc>
+          <w:tcPr>
+            <w:tcW w:w="1696" w:type="dxa"/>
+          </w:tcPr>
+          <w:p>
+            <w:pPr>
+              <w:rPr>
+                <w:lang w:val="pl-PL"/>
+              </w:rPr>
+            </w:pPr>
+            <w:r>
+              <w:rPr>
+                <w:lang w:val="pl-PL"/>
+              </w:rPr>
+              <w:t>Ilość parametrów</w:t>
+            </w:r>
+          </w:p>
+        </w:tc>
+        <w:tc>
+          <w:tcPr>
+            <w:tcW w:w="1134" w:type="dxa"/>
+          </w:tcPr>
+          <w:p>
+            <w:pPr>
+              <w:rPr>
+                <w:lang w:val="pl-PL"/>
+              </w:rPr>
+            </w:pPr>
+          </w:p>
+        </w:tc>
+        <w:tc>
+          <w:tcPr>
+            <w:tcW w:w="1418" w:type="dxa"/>
+          </w:tcPr>
+          <w:p>
+            <w:pPr>
+              <w:rPr>
+                <w:lang w:val="pl-PL"/>
+              </w:rPr>
+            </w:pPr>
+          </w:p>
+        </w:tc>
+        <w:tc>
+          <w:tcPr>
+            <w:tcW w:w="1417" w:type="dxa"/>
+          </w:tcPr>
+          <w:p>
+            <w:pPr>
+              <w:rPr>
+                <w:lang w:val="pl-PL"/>
+              </w:rPr>
+            </w:pPr>
+          </w:p>
+        </w:tc>
+        <w:tc>
+          <w:tcPr>
+            <w:tcW w:w="993" w:type="dxa"/>
+          </w:tcPr>
+          <w:p>
+            <w:pPr>
+              <w:rPr>
+                <w:lang w:val="pl-PL"/>
+              </w:rPr>
+            </w:pPr>
+          </w:p>
+        </w:tc>
+        <w:tc>
+          <w:tcPr>
+            <w:tcW w:w="1022" w:type="dxa"/>
+          </w:tcPr>
+          <w:p>
+            <w:pPr>
+              <w:rPr>
+                <w:lang w:val="pl-PL"/>
+              </w:rPr>
+            </w:pPr>
+          </w:p>
+        </w:tc>
+        <w:tc>
+          <w:tcPr>
+            <w:tcW w:w="1529" w:type="dxa"/>
+          </w:tcPr>
+          <w:p>
+            <w:pPr>
+              <w:rPr>
+                <w:lang w:val="pl-PL"/>
+              </w:rPr>
+            </w:pPr>
+          </w:p>
+        </w:tc>
+      </w:tr>
+      <w:tr>
+        <w:tc>
+          <w:tcPr>
+            <w:tcW w:w="1696" w:type="dxa"/>
+          </w:tcPr>
+          <w:p>
+            <w:pPr>
+              <w:rPr>
+                <w:lang w:val="pl-PL"/>
+              </w:rPr>
+            </w:pPr>
+            <w:r>
+              <w:rPr>
+                <w:lang w:val="pl-PL"/>
+              </w:rPr>
+              <w:t>Złożoność programu (algorytmy)</w:t>
+            </w:r>
+          </w:p>
+        </w:tc>
+        <w:tc>
+          <w:tcPr>
+            <w:tcW w:w="1134" w:type="dxa"/>
+          </w:tcPr>
+          <w:p>
+            <w:pPr>
+              <w:rPr>
+                <w:lang w:val="pl-PL"/>
+              </w:rPr>
+            </w:pPr>
+          </w:p>
+        </w:tc>
+        <w:tc>
+          <w:tcPr>
+            <w:tcW w:w="1418" w:type="dxa"/>
+          </w:tcPr>
+          <w:p>
+            <w:pPr>
+              <w:rPr>
+                <w:lang w:val="pl-PL"/>
+              </w:rPr>
+            </w:pPr>
+          </w:p>
+        </w:tc>
+        <w:tc>
+          <w:tcPr>
+            <w:tcW w:w="1417" w:type="dxa"/>
+          </w:tcPr>
+          <w:p>
+            <w:pPr>
+              <w:rPr>
+                <w:lang w:val="pl-PL"/>
+              </w:rPr>
+            </w:pPr>
+          </w:p>
+        </w:tc>
+        <w:tc>
+          <w:tcPr>
+            <w:tcW w:w="993" w:type="dxa"/>
+          </w:tcPr>
+          <w:p>
+            <w:pPr>
+              <w:rPr>
+                <w:lang w:val="pl-PL"/>
+              </w:rPr>
+            </w:pPr>
+          </w:p>
+        </w:tc>
+        <w:tc>
+          <w:tcPr>
+            <w:tcW w:w="1022" w:type="dxa"/>
+          </w:tcPr>
+          <w:p>
+            <w:pPr>
+              <w:rPr>
+                <w:lang w:val="pl-PL"/>
+              </w:rPr>
+            </w:pPr>
+          </w:p>
+        </w:tc>
+        <w:tc>
+          <w:tcPr>
+            <w:tcW w:w="1529" w:type="dxa"/>
+          </w:tcPr>
+          <w:p>
+            <w:pPr>
+              <w:rPr>
+                <w:lang w:val="pl-PL"/>
+              </w:rPr>
+            </w:pPr>
+          </w:p>
+        </w:tc>
+      </w:tr>
+      <w:tr>
+        <w:tc>
+          <w:tcPr>
+            <w:tcW w:w="1696" w:type="dxa"/>
+          </w:tcPr>
+          <w:p>
+            <w:pPr>
+              <w:rPr>
+                <w:lang w:val="pl-PL"/>
+              </w:rPr>
+            </w:pPr>
+            <w:r>
+              <w:rPr>
+                <w:lang w:val="pl-PL"/>
+              </w:rPr>
+              <w:t>Wielkość programu</w:t>
+            </w:r>
+          </w:p>
+        </w:tc>
+        <w:tc>
+          <w:tcPr>
+            <w:tcW w:w="1134" w:type="dxa"/>
+          </w:tcPr>
+          <w:p>
+            <w:pPr>
+              <w:rPr>
+                <w:lang w:val="pl-PL"/>
+              </w:rPr>
+            </w:pPr>
+          </w:p>
+        </w:tc>
+        <w:tc>
+          <w:tcPr>
+            <w:tcW w:w="1418" w:type="dxa"/>
+          </w:tcPr>
+          <w:p>
+            <w:pPr>
+              <w:rPr>
+                <w:lang w:val="pl-PL"/>
+              </w:rPr>
+            </w:pPr>
+          </w:p>
+        </w:tc>
+        <w:tc>
+          <w:tcPr>
+            <w:tcW w:w="1417" w:type="dxa"/>
+          </w:tcPr>
+          <w:p>
+            <w:pPr>
+              <w:rPr>
+                <w:lang w:val="pl-PL"/>
+              </w:rPr>
+            </w:pPr>
+          </w:p>
+        </w:tc>
+        <w:tc>
+          <w:tcPr>
+            <w:tcW w:w="993" w:type="dxa"/>
+          </w:tcPr>
+          <w:p>
+            <w:pPr>
+              <w:rPr>
+                <w:lang w:val="pl-PL"/>
+              </w:rPr>
+            </w:pPr>
+          </w:p>
+        </w:tc>
+        <w:tc>
+          <w:tcPr>
+            <w:tcW w:w="1022" w:type="dxa"/>
+          </w:tcPr>
+          <w:p>
+            <w:pPr>
+              <w:rPr>
+                <w:lang w:val="pl-PL"/>
+              </w:rPr>
+            </w:pPr>
+          </w:p>
+        </w:tc>
+        <w:tc>
+          <w:tcPr>
+            <w:tcW w:w="1529" w:type="dxa"/>
+          </w:tcPr>
+          <w:p>
+            <w:pPr>
+              <w:rPr>
+                <w:lang w:val="pl-PL"/>
+              </w:rPr>
+            </w:pPr>
+          </w:p>
+        </w:tc>
+      </w:tr>
+      <w:tr>
+        <w:tc>
+          <w:tcPr>
+            <w:tcW w:w="1696" w:type="dxa"/>
+          </w:tcPr>
+          <w:p>
+            <w:pPr>
+              <w:rPr>
+                <w:lang w:val="pl-PL"/>
+              </w:rPr>
+            </w:pPr>
+            <w:r>
+              <w:rPr>
+                <w:lang w:val="pl-PL"/>
+              </w:rPr>
+              <w:t>Łatwość użycia</w:t>
+            </w:r>
+          </w:p>
+        </w:tc>
+        <w:tc>
+          <w:tcPr>
+            <w:tcW w:w="1134" w:type="dxa"/>
+          </w:tcPr>
+          <w:p>
+            <w:pPr>
+              <w:rPr>
+                <w:lang w:val="pl-PL"/>
+              </w:rPr>
+            </w:pPr>
+          </w:p>
+        </w:tc>
+        <w:tc>
+          <w:tcPr>
+            <w:tcW w:w="1418" w:type="dxa"/>
+          </w:tcPr>
+          <w:p>
+            <w:pPr>
+              <w:rPr>
+                <w:lang w:val="pl-PL"/>
+              </w:rPr>
+            </w:pPr>
+          </w:p>
+        </w:tc>
+        <w:tc>
+          <w:tcPr>
+            <w:tcW w:w="1417" w:type="dxa"/>
+          </w:tcPr>
+          <w:p>
+            <w:pPr>
+              <w:rPr>
+                <w:lang w:val="pl-PL"/>
+              </w:rPr>
+            </w:pPr>
+          </w:p>
+        </w:tc>
+        <w:tc>
+          <w:tcPr>
+            <w:tcW w:w="993" w:type="dxa"/>
+          </w:tcPr>
+          <w:p>
+            <w:pPr>
+              <w:rPr>
+                <w:lang w:val="pl-PL"/>
+              </w:rPr>
+            </w:pPr>
+          </w:p>
+        </w:tc>
+        <w:tc>
+          <w:tcPr>
+            <w:tcW w:w="1022" w:type="dxa"/>
+          </w:tcPr>
+          <w:p>
+            <w:pPr>
+              <w:rPr>
+                <w:lang w:val="pl-PL"/>
+              </w:rPr>
+            </w:pPr>
+          </w:p>
+        </w:tc>
+        <w:tc>
+          <w:tcPr>
+            <w:tcW w:w="1529" w:type="dxa"/>
+          </w:tcPr>
+          <w:p>
+            <w:pPr>
+              <w:rPr>
+                <w:lang w:val="pl-PL"/>
+              </w:rPr>
+            </w:pPr>
+          </w:p>
+        </w:tc>
+      </w:tr>
+      <w:tr>
+        <w:tc>
+          <w:tcPr>
+            <w:tcW w:w="1696" w:type="dxa"/>
+          </w:tcPr>
+          <w:p>
+            <w:pPr>
+              <w:rPr>
+                <w:lang w:val="pl-PL"/>
+              </w:rPr>
+            </w:pPr>
+            <w:r>
+              <w:rPr>
+                <w:lang w:val="pl-PL"/>
+              </w:rPr>
+              <w:t>Kolejne wystąpienia wyrazu/pliku</w:t>
+            </w:r>
+          </w:p>
+        </w:tc>
+        <w:tc>
+          <w:tcPr>
+            <w:tcW w:w="1134" w:type="dxa"/>
+          </w:tcPr>
+          <w:p>
+            <w:pPr>
+              <w:rPr>
+                <w:lang w:val="pl-PL"/>
+              </w:rPr>
+            </w:pPr>
+          </w:p>
+        </w:tc>
+        <w:tc>
+          <w:tcPr>
+            <w:tcW w:w="1418" w:type="dxa"/>
+          </w:tcPr>
+          <w:p>
+            <w:pPr>
+              <w:rPr>
+                <w:lang w:val="pl-PL"/>
+              </w:rPr>
+            </w:pPr>
+          </w:p>
+        </w:tc>
+        <w:tc>
+          <w:tcPr>
+            <w:tcW w:w="1417" w:type="dxa"/>
+          </w:tcPr>
+          <w:p>
+            <w:pPr>
+              <w:rPr>
+                <w:lang w:val="pl-PL"/>
+              </w:rPr>
+            </w:pPr>
+          </w:p>
+        </w:tc>
+        <w:tc>
+          <w:tcPr>
+            <w:tcW w:w="993" w:type="dxa"/>
+          </w:tcPr>
+          <w:p>
+            <w:pPr>
+              <w:rPr>
+                <w:lang w:val="pl-PL"/>
+              </w:rPr>
+            </w:pPr>
+          </w:p>
+        </w:tc>
+        <w:tc>
+          <w:tcPr>
+            <w:tcW w:w="1022" w:type="dxa"/>
+          </w:tcPr>
+          <w:p>
+            <w:pPr>
+              <w:rPr>
+                <w:lang w:val="pl-PL"/>
+              </w:rPr>
+            </w:pPr>
+          </w:p>
+        </w:tc>
+        <w:tc>
+          <w:tcPr>
+            <w:tcW w:w="1529" w:type="dxa"/>
+          </w:tcPr>
+          <w:p>
+            <w:pPr>
+              <w:rPr>
+                <w:lang w:val="pl-PL"/>
+              </w:rPr>
+            </w:pPr>
+          </w:p>
+        </w:tc>
+      </w:tr>
+      <w:tr>
+        <w:tc>
+          <w:tcPr>
+            <w:tcW w:w="1696" w:type="dxa"/>
+          </w:tcPr>
+          <w:p>
+            <w:pPr>
+              <w:rPr>
+                <w:lang w:val="pl-PL"/>
+              </w:rPr>
+            </w:pPr>
+            <w:r>
+              <w:rPr>
+                <w:lang w:val="pl-PL"/>
+              </w:rPr>
+              <w:t>link</w:t>
+            </w:r>
+          </w:p>
+        </w:tc>
+        <w:tc>
+          <w:tcPr>
+            <w:tcW w:w="1134" w:type="dxa"/>
+          </w:tcPr>
+          <w:p>
+            <w:pPr>
+              <w:rPr>
+                <w:lang w:val="pl-PL"/>
+              </w:rPr>
+            </w:pPr>
+          </w:p>
+        </w:tc>
+        <w:tc>
+          <w:tcPr>
+            <w:tcW w:w="1418" w:type="dxa"/>
+          </w:tcPr>
+          <w:p>
+            <w:pPr>
+              <w:rPr>
+                <w:lang w:val="pl-PL"/>
+              </w:rPr>
+            </w:pPr>
+          </w:p>
+        </w:tc>
+        <w:tc>
+          <w:tcPr>
+            <w:tcW w:w="1417" w:type="dxa"/>
+          </w:tcPr>
+          <w:p>
+            <w:pPr>
+              <w:rPr>
+                <w:lang w:val="pl-PL"/>
+              </w:rPr>
+            </w:pPr>
+          </w:p>
+        </w:tc>
+        <w:tc>
+          <w:tcPr>
+            <w:tcW w:w="993" w:type="dxa"/>
+          </w:tcPr>
+          <w:p>
+            <w:pPr>
+              <w:rPr>
+                <w:lang w:val="pl-PL"/>
+              </w:rPr>
+            </w:pPr>
+            <w:r>
+              <w:rPr>
+                <w:lang w:val="pl-PL"/>
+              </w:rPr>
+              <w:t>https://github.com/KDE/baloo/blob/master/docs/user/searching.md</w:t>
+            </w:r>
+          </w:p>
+        </w:tc>
+        <w:tc>
+          <w:tcPr>
+            <w:tcW w:w="1022" w:type="dxa"/>
+          </w:tcPr>
+          <w:p>
+            <w:pPr>
+              <w:rPr>
+                <w:lang w:val="pl-PL"/>
+              </w:rPr>
+            </w:pPr>
+            <w:r>
+              <w:rPr>
+                <w:lang w:val="pl-PL"/>
+              </w:rPr>
+              <w:t>https://github.com/zix99/rare</w:t>
+            </w:r>
+          </w:p>
+        </w:tc>
+        <w:tc>
+          <w:tcPr>
+            <w:tcW w:w="1529" w:type="dxa"/>
+          </w:tcPr>
+          <w:p>
+            <w:pPr>
+              <w:rPr>
+                <w:lang w:val="pl-PL"/>
+              </w:rPr>
+            </w:pPr>
+            <w:r>
+              <w:rPr>
+                <w:lang w:val="pl-PL"/>
+              </w:rPr>
+              <w:t>https://github.com/ggreer/the_silver_searcher</w:t>
+            </w:r>
+          </w:p>
+        </w:tc>
+      </w:tr>
+    </w:tbl>
+    <w:p>
+      <w:pPr>
+        <w:rPr>
+          <w:lang w:val="pl-PL"/>
+        </w:rPr>
+      </w:pPr>
+    </w:p>
+    <w:p>
+      <w:pPr>
+        <w:rPr>
+          <w:lang w:val="pl-PL"/>
+        </w:rPr>
+      </w:pPr>
       <w:r>
         <w:rPr>
           <w:lang w:val="pl-PL"/>
@@ -1393,85 +2599,85 @@
         <w:rPr>
           <w:lang w:val="pl-PL"/>
         </w:rPr>
+        <w:t>Zagrzanie dysku może wpłynąć na perf</w:t>
+      </w:r>
+    </w:p>
+    <w:p>
+      <w:pPr>
+        <w:rPr>
+          <w:lang w:val="pl-PL"/>
+        </w:rPr>
+      </w:pPr>
+      <w:r>
+        <w:rPr>
+          <w:lang w:val="pl-PL"/>
+        </w:rPr>
+        <w:t>Sprawdzenie które narzędzia sa zainstalowane, puszczanie jednego skryptu który będzie wywoływał jeden z programów który jest najszybszy</w:t>
+      </w:r>
+      <w:r>
+        <w:rPr>
+          <w:lang w:val="pl-PL"/>
+        </w:rPr>
+        <w:t xml:space="preserve"> dla danego case’a</w:t>
+      </w:r>
+    </w:p>
+    <w:p>
+      <w:pPr>
+        <w:rPr>
+          <w:lang w:val="pl-PL"/>
+        </w:rPr>
+      </w:pPr>
+      <w:r>
+        <w:rPr>
+          <w:lang w:val="pl-PL"/>
+        </w:rPr>
+        <w:t>Linux reader distInternals</w:t>
+      </w:r>
+    </w:p>
+    <w:p>
+      <w:pPr>
+        <w:rPr>
+          <w:lang w:val="pl-PL"/>
+        </w:rPr>
+      </w:pPr>
+      <w:r>
+        <w:rPr>
+          <w:lang w:val="pl-PL"/>
+        </w:rPr>
+        <w:t>Czy mogą zobaczyć do zipa,</w:t>
+      </w:r>
+      <w:r>
+        <w:rPr>
+          <w:lang w:val="pl-PL"/>
+        </w:rPr>
+        <w:t xml:space="preserve"> rara</w:t>
+      </w:r>
+    </w:p>
+    <w:p>
+      <w:pPr>
+        <w:rPr>
+          <w:lang w:val="pl-PL"/>
+        </w:rPr>
+      </w:pPr>
+      <w:r>
+        <w:rPr>
+          <w:lang w:val="pl-PL"/>
+        </w:rPr>
+        <w:t>Czy uruchamiać na dysku sieciowym czy lokalnym lub do ramu</w:t>
+      </w:r>
+    </w:p>
+    <w:p>
+      <w:pPr>
+        <w:pStyle w:val="Nagwek1"/>
+        <w:rPr>
+          <w:lang w:val="pl-PL"/>
+        </w:rPr>
+      </w:pPr>
+      <w:r>
+        <w:rPr>
+          <w:lang w:val="pl-PL"/>
+        </w:rPr>
         <w:lastRenderedPageBreak/>
-        <w:t>Zagrzanie dysku może wpłynąć na perf</w:t>
-      </w:r>
-    </w:p>
-    <w:p>
-      <w:pPr>
-        <w:rPr>
-          <w:lang w:val="pl-PL"/>
-        </w:rPr>
-      </w:pPr>
-      <w:r>
-        <w:rPr>
-          <w:lang w:val="pl-PL"/>
-        </w:rPr>
-        <w:t>Sprawdzenie które narzędzia sa zainstalowane, puszczanie jednego skryptu który będzie wywoływał jeden z programów który jest najszybszy</w:t>
-      </w:r>
-      <w:r>
-        <w:rPr>
-          <w:lang w:val="pl-PL"/>
-        </w:rPr>
-        <w:t xml:space="preserve"> dla danego case’a</w:t>
-      </w:r>
-    </w:p>
-    <w:p>
-      <w:pPr>
-        <w:rPr>
-          <w:lang w:val="pl-PL"/>
-        </w:rPr>
-      </w:pPr>
-      <w:r>
-        <w:rPr>
-          <w:lang w:val="pl-PL"/>
-        </w:rPr>
-        <w:t>Linux reader distInternals</w:t>
-      </w:r>
-    </w:p>
-    <w:p>
-      <w:pPr>
-        <w:rPr>
-          <w:lang w:val="pl-PL"/>
-        </w:rPr>
-      </w:pPr>
-      <w:r>
-        <w:rPr>
-          <w:lang w:val="pl-PL"/>
-        </w:rPr>
-        <w:t>Czy mogą zobaczyć do zipa,</w:t>
-      </w:r>
-      <w:r>
-        <w:rPr>
-          <w:lang w:val="pl-PL"/>
-        </w:rPr>
-        <w:t xml:space="preserve"> rara</w:t>
-      </w:r>
-    </w:p>
-    <w:p>
-      <w:pPr>
-        <w:rPr>
-          <w:lang w:val="pl-PL"/>
-        </w:rPr>
-      </w:pPr>
-      <w:r>
-        <w:rPr>
-          <w:lang w:val="pl-PL"/>
-        </w:rPr>
-        <w:t>Czy uruchamiać na dysku sieciowym czy lokalnym lub do ramu</w:t>
-      </w:r>
-    </w:p>
-    <w:p>
-      <w:pPr>
-        <w:pStyle w:val="Nagwek1"/>
-        <w:rPr>
-          <w:lang w:val="pl-PL"/>
-        </w:rPr>
-      </w:pPr>
-      <w:r>
-        <w:rPr>
-          <w:lang w:val="pl-PL"/>
-        </w:rPr>
         <w:t>Narzędzie do ekstrakcji tekstu z danych:</w:t>
       </w:r>
     </w:p>
@@ -1482,7 +2688,7 @@
       <w:r>
         <w:t xml:space="preserve">ject DeepSpeech / </w:t>
       </w:r>
-      <w:hyperlink r:id="rId5" w:history="1">
+      <w:hyperlink r:id="rId6" w:history="1">
         <w:r>
           <w:rPr>
             <w:rStyle w:val="Hipercze"/>
@@ -1497,7 +2703,7 @@
           <w:rStyle w:val="Hipercze"/>
         </w:rPr>
       </w:pPr>
-      <w:hyperlink r:id="rId6" w:history="1">
+      <w:hyperlink r:id="rId7" w:history="1">
         <w:r>
           <w:rPr>
             <w:rStyle w:val="Hipercze"/>
@@ -1507,7 +2713,7 @@
       </w:hyperlink>
     </w:p>
     <w:p>
-      <w:hyperlink r:id="rId7" w:history="1">
+      <w:hyperlink r:id="rId8" w:history="1">
         <w:r>
           <w:rPr>
             <w:rStyle w:val="Hipercze"/>
@@ -1523,12 +2729,49 @@
     </w:p>
     <w:p>
       <w:r>
-        <w:t xml:space="preserve">Archive – 7zz, </w:t>
-      </w:r>
-      <w:hyperlink r:id="rId8" w:history="1">
+        <w:t>Archive</w:t>
+      </w:r>
+      <w:r>
+        <w:t>:</w:t>
+      </w:r>
+    </w:p>
+    <w:p>
+      <w:pPr>
+        <w:pStyle w:val="Akapitzlist"/>
+        <w:numPr>
+          <w:ilvl w:val="0"/>
+          <w:numId w:val="1"/>
+        </w:numPr>
+        <w:rPr>
+          <w:lang w:val="pl-PL"/>
+        </w:rPr>
+      </w:pPr>
+      <w:r>
+        <w:rPr>
+          <w:lang w:val="pl-PL"/>
+        </w:rPr>
+        <w:t>7zz,</w:t>
+      </w:r>
+    </w:p>
+    <w:p>
+      <w:pPr>
+        <w:pStyle w:val="Akapitzlist"/>
+        <w:numPr>
+          <w:ilvl w:val="0"/>
+          <w:numId w:val="1"/>
+        </w:numPr>
+        <w:rPr>
+          <w:rStyle w:val="Hipercze"/>
+          <w:color w:val="auto"/>
+          <w:u w:val="none"/>
+          <w:lang w:val="pl-PL"/>
+        </w:rPr>
+      </w:pPr>
+      <w:hyperlink r:id="rId9" w:history="1">
         <w:r>
           <w:rPr>
             <w:rStyle w:val="Hipercze"/>
+            <w:lang w:val="pl-PL"/>
           </w:rPr>
           <w:t>https://operavps.com/docs/install-7zip-in-linux/</w:t>
         </w:r>
@@ -1536,22 +2779,105 @@
       <w:r>
         <w:rPr>
           <w:rStyle w:val="Hipercze"/>
+          <w:lang w:val="pl-PL"/>
         </w:rPr>
         <w:t xml:space="preserve">   </w:t>
       </w:r>
+    </w:p>
+    <w:p>
+      <w:pPr>
+        <w:pStyle w:val="Akapitzlist"/>
+        <w:numPr>
+          <w:ilvl w:val="0"/>
+          <w:numId w:val="1"/>
+        </w:numPr>
+        <w:rPr>
+          <w:rStyle w:val="Hipercze"/>
+          <w:color w:val="auto"/>
+          <w:u w:val="none"/>
+          <w:lang w:val="pl-PL"/>
+        </w:rPr>
+      </w:pPr>
       <w:r>
         <w:rPr>
           <w:rStyle w:val="Hipercze"/>
           <w:u w:val="none"/>
-        </w:rPr>
-        <w:t xml:space="preserve">(tar.gz, zip, </w:t>
-      </w:r>
+          <w:lang w:val="pl-PL"/>
+        </w:rPr>
+        <w:t>tar.gz</w:t>
+      </w:r>
+    </w:p>
+    <w:p>
+      <w:pPr>
+        <w:pStyle w:val="Akapitzlist"/>
+        <w:numPr>
+          <w:ilvl w:val="0"/>
+          <w:numId w:val="1"/>
+        </w:numPr>
+        <w:rPr>
+          <w:rStyle w:val="Hipercze"/>
+          <w:color w:val="auto"/>
+          <w:u w:val="none"/>
+          <w:lang w:val="pl-PL"/>
+        </w:rPr>
+      </w:pPr>
+      <w:r>
+        <w:rPr>
+          <w:rStyle w:val="Hipercze"/>
+          <w:u w:val="none"/>
+          <w:lang w:val="pl-PL"/>
+        </w:rPr>
+        <w:t>zip</w:t>
+      </w:r>
+      <w:r>
+        <w:rPr>
+          <w:rStyle w:val="Hipercze"/>
+          <w:u w:val="none"/>
+          <w:lang w:val="pl-PL"/>
+        </w:rPr>
+        <w:t>- unzip</w:t>
+      </w:r>
+    </w:p>
+    <w:p>
+      <w:pPr>
+        <w:pStyle w:val="Akapitzlist"/>
+        <w:numPr>
+          <w:ilvl w:val="0"/>
+          <w:numId w:val="1"/>
+        </w:numPr>
+        <w:rPr>
+          <w:rStyle w:val="Hipercze"/>
+          <w:color w:val="auto"/>
+          <w:u w:val="none"/>
+          <w:lang w:val="pl-PL"/>
+        </w:rPr>
+      </w:pPr>
+      <w:r>
+        <w:rPr>
+          <w:rStyle w:val="Hipercze"/>
+          <w:u w:val="none"/>
+          <w:lang w:val="pl-PL"/>
+        </w:rPr>
+        <w:t>rar – unrar</w:t>
+      </w:r>
+    </w:p>
+    <w:p>
+      <w:pPr>
+        <w:pStyle w:val="Akapitzlist"/>
+        <w:numPr>
+          <w:ilvl w:val="0"/>
+          <w:numId w:val="1"/>
+        </w:numPr>
+        <w:rPr>
+          <w:lang w:val="pl-PL"/>
+        </w:rPr>
+      </w:pPr>
     </w:p>
     <w:p>
       <w:r>
         <w:t xml:space="preserve">Pdf - </w:t>
       </w:r>
-      <w:hyperlink r:id="rId9" w:history="1">
+      <w:hyperlink r:id="rId10" w:history="1">
         <w:r>
           <w:rPr>
             <w:rStyle w:val="Hipercze"/>
@@ -1668,6 +2994,47 @@
         <w:rPr>
           <w:lang w:val="pl-PL"/>
         </w:rPr>
+        <w:t>Narzędzia użyte w programie</w:t>
+      </w:r>
+    </w:p>
+    <w:p>
+      <w:pPr>
+        <w:rPr>
+          <w:lang w:val="pl-PL"/>
+        </w:rPr>
+      </w:pPr>
+      <w:r>
+        <w:rPr>
+          <w:lang w:val="pl-PL"/>
+        </w:rPr>
+        <w:t>Man [program]</w:t>
+      </w:r>
+    </w:p>
+    <w:p>
+      <w:pPr>
+        <w:rPr>
+          <w:lang w:val="pl-PL"/>
+        </w:rPr>
+      </w:pPr>
+      <w:r>
+        <w:rPr>
+          <w:lang w:val="pl-PL"/>
+        </w:rPr>
+        <w:t>Info [program]</w:t>
+      </w:r>
+    </w:p>
+    <w:p>
+      <w:pPr>
+        <w:pStyle w:val="Nagwek1"/>
+        <w:rPr>
+          <w:lang w:val="pl-PL"/>
+        </w:rPr>
+      </w:pPr>
+      <w:r>
+        <w:rPr>
+          <w:lang w:val="pl-PL"/>
+        </w:rPr>
+        <w:lastRenderedPageBreak/>
         <w:t>Pytania</w:t>
       </w:r>
     </w:p>
@@ -1705,6 +3072,127 @@
     </w:sectPr>
   </w:body>
 </w:document>
+</file>
+
+<file path=word/numbering.xml><?xml version="1.0" encoding="utf-8"?>
+<w:numbering xmlns:wpc="http://schemas.microsoft.com/office/word/2010/wordprocessingCanvas" xmlns:cx="http://schemas.microsoft.com/office/drawing/2014/chartex" xmlns:cx1="http://schemas.microsoft.com/office/drawing/2015/9/8/chartex" xmlns:cx2="http://schemas.microsoft.com/office/drawing/2015/10/21/chartex" xmlns:cx3="http://schemas.microsoft.com/office/drawing/2016/5/9/chartex" xmlns:cx4="http://schemas.microsoft.com/office/drawing/2016/5/10/chartex" xmlns:cx5="http://schemas.microsoft.com/office/drawing/2016/5/11/chartex" xmlns:cx6="http://schemas.microsoft.com/office/drawing/2016/5/12/chartex" xmlns:cx7="http://schemas.microsoft.com/office/drawing/2016/5/13/chartex" xmlns:cx8="http://schemas.microsoft.com/office/drawing/2016/5/14/chartex" xmlns:mc="http://schemas.openxmlformats.org/markup-compatibility/2006" xmlns:aink="http://schemas.microsoft.com/office/drawing/2016/ink" xmlns:am3d="http://schemas.microsoft.com/office/drawing/2017/model3d" xmlns:o="urn:schemas-microsoft-com:office:office" xmlns:oel="http://schemas.microsoft.com/office/2019/extlst" xmlns:r="http://schemas.openxmlformats.org/officeDocument/2006/relationships" xmlns:m="http://schemas.openxmlformats.org/officeDocument/2006/math" xmlns:v="urn:schemas-microsoft-com:vml" xmlns:wp14="http://schemas.microsoft.com/office/word/2010/wordprocessingDrawing" xmlns:wp="http://schemas.openxmlformats.org/drawingml/2006/wordprocessingDrawing" xmlns:w10="urn:schemas-microsoft-com:office:word" xmlns:w="http://schemas.openxmlformats.org/wordprocessingml/2006/main" xmlns:w14="http://schemas.microsoft.com/office/word/2010/wordml" xmlns:w15="http://schemas.microsoft.com/office/word/2012/wordml" xmlns:w16cex="http://schemas.microsoft.com/office/word/2018/wordml/cex" xmlns:w16cid="http://schemas.microsoft.com/office/word/2016/wordml/cid" xmlns:w16="http://schemas.microsoft.com/office/word/2018/wordml" xmlns:w16du="http://schemas.microsoft.com/office/word/2023/wordml/word16du" xmlns:w16sdtdh="http://schemas.microsoft.com/office/word/2020/wordml/sdtdatahash" xmlns:w16se="http://schemas.microsoft.com/office/word/2015/wordml/symex" xmlns:wpg="http://schemas.microsoft.com/office/word/2010/wordprocessingGroup" xmlns:wpi="http://schemas.microsoft.com/office/word/2010/wordprocessingInk" xmlns:wne="http://schemas.microsoft.com/office/word/2006/wordml" xmlns:wps="http://schemas.microsoft.com/office/word/2010/wordprocessingShape" mc:Ignorable="w14 w15 w16se w16cid w16 w16cex w16sdtdh w16du wp14">
+  <w:abstractNum w:abstractNumId="0" w15:restartNumberingAfterBreak="0">
+    <w:nsid w:val="3EC254A9"/>
+    <w:multiLevelType w:val="hybridMultilevel"/>
+    <w:tmpl w:val="4DDC68F0"/>
+    <w:lvl w:ilvl="0" w:tplc="08090001">
+      <w:start w:val="1"/>
+      <w:numFmt w:val="bullet"/>
+      <w:lvlText w:val=""/>
+      <w:lvlJc w:val="left"/>
+      <w:pPr>
+        <w:ind w:left="720" w:hanging="360"/>
+      </w:pPr>
+      <w:rPr>
+        <w:rFonts w:ascii="Symbol" w:hAnsi="Symbol" w:hint="default"/>
+      </w:rPr>
+    </w:lvl>
+    <w:lvl w:ilvl="1" w:tplc="08090003" w:tentative="1">
+      <w:start w:val="1"/>
+      <w:numFmt w:val="bullet"/>
+      <w:lvlText w:val="o"/>
+      <w:lvlJc w:val="left"/>
+      <w:pPr>
+        <w:ind w:left="1440" w:hanging="360"/>
+      </w:pPr>
+      <w:rPr>
+        <w:rFonts w:ascii="Courier New" w:hAnsi="Courier New" w:cs="Courier New" w:hint="default"/>
+      </w:rPr>
+    </w:lvl>
+    <w:lvl w:ilvl="2" w:tplc="08090005" w:tentative="1">
+      <w:start w:val="1"/>
+      <w:numFmt w:val="bullet"/>
+      <w:lvlText w:val=""/>
+      <w:lvlJc w:val="left"/>
+      <w:pPr>
+        <w:ind w:left="2160" w:hanging="360"/>
+      </w:pPr>
+      <w:rPr>
+        <w:rFonts w:ascii="Wingdings" w:hAnsi="Wingdings" w:hint="default"/>
+      </w:rPr>
+    </w:lvl>
+    <w:lvl w:ilvl="3" w:tplc="08090001" w:tentative="1">
+      <w:start w:val="1"/>
+      <w:numFmt w:val="bullet"/>
+      <w:lvlText w:val=""/>
+      <w:lvlJc w:val="left"/>
+      <w:pPr>
+        <w:ind w:left="2880" w:hanging="360"/>
+      </w:pPr>
+      <w:rPr>
+        <w:rFonts w:ascii="Symbol" w:hAnsi="Symbol" w:hint="default"/>
+      </w:rPr>
+    </w:lvl>
+    <w:lvl w:ilvl="4" w:tplc="08090003" w:tentative="1">
+      <w:start w:val="1"/>
+      <w:numFmt w:val="bullet"/>
+      <w:lvlText w:val="o"/>
+      <w:lvlJc w:val="left"/>
+      <w:pPr>
+        <w:ind w:left="3600" w:hanging="360"/>
+      </w:pPr>
+      <w:rPr>
+        <w:rFonts w:ascii="Courier New" w:hAnsi="Courier New" w:cs="Courier New" w:hint="default"/>
+      </w:rPr>
+    </w:lvl>
+    <w:lvl w:ilvl="5" w:tplc="08090005" w:tentative="1">
+      <w:start w:val="1"/>
+      <w:numFmt w:val="bullet"/>
+      <w:lvlText w:val=""/>
+      <w:lvlJc w:val="left"/>
+      <w:pPr>
+        <w:ind w:left="4320" w:hanging="360"/>
+      </w:pPr>
+      <w:rPr>
+        <w:rFonts w:ascii="Wingdings" w:hAnsi="Wingdings" w:hint="default"/>
+      </w:rPr>
+    </w:lvl>
+    <w:lvl w:ilvl="6" w:tplc="08090001" w:tentative="1">
+      <w:start w:val="1"/>
+      <w:numFmt w:val="bullet"/>
+      <w:lvlText w:val=""/>
+      <w:lvlJc w:val="left"/>
+      <w:pPr>
+        <w:ind w:left="5040" w:hanging="360"/>
+      </w:pPr>
+      <w:rPr>
+        <w:rFonts w:ascii="Symbol" w:hAnsi="Symbol" w:hint="default"/>
+      </w:rPr>
+    </w:lvl>
+    <w:lvl w:ilvl="7" w:tplc="08090003" w:tentative="1">
+      <w:start w:val="1"/>
+      <w:numFmt w:val="bullet"/>
+      <w:lvlText w:val="o"/>
+      <w:lvlJc w:val="left"/>
+      <w:pPr>
+        <w:ind w:left="5760" w:hanging="360"/>
+      </w:pPr>
+      <w:rPr>
+        <w:rFonts w:ascii="Courier New" w:hAnsi="Courier New" w:cs="Courier New" w:hint="default"/>
+      </w:rPr>
+    </w:lvl>
+    <w:lvl w:ilvl="8" w:tplc="08090005" w:tentative="1">
+      <w:start w:val="1"/>
+      <w:numFmt w:val="bullet"/>
+      <w:lvlText w:val=""/>
+      <w:lvlJc w:val="left"/>
+      <w:pPr>
+        <w:ind w:left="6480" w:hanging="360"/>
+      </w:pPr>
+      <w:rPr>
+        <w:rFonts w:ascii="Wingdings" w:hAnsi="Wingdings" w:hint="default"/>
+      </w:rPr>
+    </w:lvl>
+  </w:abstractNum>
+  <w:num w:numId="1" w16cid:durableId="429475195">
+    <w:abstractNumId w:val="0"/>
+  </w:num>
+</w:numbering>
 </file>
 
 <file path=word/styles.xml><?xml version="1.0" encoding="utf-8"?>

</xml_diff>

<commit_message>
changes to tex files, added 500 words to 02.tex
</commit_message>
<xml_diff>
--- a/Opracowanie tematu magisterki.docx
+++ b/Opracowanie tematu magisterki.docx
@@ -2677,7 +2677,6 @@
         <w:rPr>
           <w:lang w:val="pl-PL"/>
         </w:rPr>
-        <w:lastRenderedPageBreak/>
         <w:t>Narzędzie do ekstrakcji tekstu z danych:</w:t>
       </w:r>
     </w:p>
@@ -3034,34 +3033,56 @@
         <w:rPr>
           <w:lang w:val="pl-PL"/>
         </w:rPr>
+        <w:t>Pytania</w:t>
+      </w:r>
+    </w:p>
+    <w:p>
+      <w:pPr>
+        <w:rPr>
+          <w:lang w:val="pl-PL"/>
+        </w:rPr>
+      </w:pPr>
+      <w:r>
+        <w:rPr>
+          <w:lang w:val="pl-PL"/>
+        </w:rPr>
+        <w:t>Output zawsze do terminala, może dodać output do pliku?</w:t>
+      </w:r>
+    </w:p>
+    <w:p>
+      <w:pPr>
+        <w:rPr>
+          <w:lang w:val="pl-PL"/>
+        </w:rPr>
+      </w:pPr>
+      <w:r>
+        <w:rPr>
+          <w:lang w:val="pl-PL"/>
+        </w:rPr>
+        <w:t>Jak działa regex w go gdy używamy exec.command?</w:t>
+      </w:r>
+    </w:p>
+    <w:p>
+      <w:pPr>
+        <w:pStyle w:val="Nagwek1"/>
+        <w:rPr>
+          <w:lang w:val="pl-PL"/>
+        </w:rPr>
+      </w:pPr>
+      <w:r>
+        <w:rPr>
+          <w:lang w:val="pl-PL"/>
+        </w:rPr>
         <w:lastRenderedPageBreak/>
-        <w:t>Pytania</w:t>
-      </w:r>
-    </w:p>
-    <w:p>
-      <w:pPr>
-        <w:rPr>
-          <w:lang w:val="pl-PL"/>
-        </w:rPr>
-      </w:pPr>
-      <w:r>
-        <w:rPr>
-          <w:lang w:val="pl-PL"/>
-        </w:rPr>
-        <w:t>Output zawsze do terminala, może dodać output do pliku?</w:t>
-      </w:r>
-    </w:p>
-    <w:p>
-      <w:pPr>
-        <w:rPr>
-          <w:lang w:val="pl-PL"/>
-        </w:rPr>
-      </w:pPr>
-      <w:r>
-        <w:rPr>
-          <w:lang w:val="pl-PL"/>
-        </w:rPr>
-        <w:t>Jak działa regex w go gdy używamy exec.command?</w:t>
+        <w:t>Źródła</w:t>
+      </w:r>
+    </w:p>
+    <w:p>
+      <w:r>
+        <w:t>Context -</w:t>
+      </w:r>
+      <w:r>
+        <w:t>https://www.sohamkamani.com/golang/exec-shell-command/</w:t>
       </w:r>
     </w:p>
     <w:sectPr>

</xml_diff>

<commit_message>
added some algos and go unzipper
</commit_message>
<xml_diff>
--- a/Opracowanie tematu magisterki.docx
+++ b/Opracowanie tematu magisterki.docx
@@ -3064,6 +3064,25 @@
     </w:p>
     <w:p>
       <w:pPr>
+        <w:rPr>
+          <w:lang w:val="pl-PL"/>
+        </w:rPr>
+      </w:pPr>
+      <w:r>
+        <w:rPr>
+          <w:lang w:val="pl-PL"/>
+        </w:rPr>
+        <w:t>Jak działa fuzzing</w:t>
+      </w:r>
+      <w:r>
+        <w:rPr>
+          <w:lang w:val="pl-PL"/>
+        </w:rPr>
+        <w:t>?</w:t>
+      </w:r>
+    </w:p>
+    <w:p>
+      <w:pPr>
         <w:pStyle w:val="Nagwek1"/>
         <w:rPr>
           <w:lang w:val="pl-PL"/>
@@ -3079,10 +3098,7 @@
     </w:p>
     <w:p>
       <w:r>
-        <w:t>Context -</w:t>
-      </w:r>
-      <w:r>
-        <w:t>https://www.sohamkamani.com/golang/exec-shell-command/</w:t>
+        <w:t>Context -https://www.sohamkamani.com/golang/exec-shell-command/</w:t>
       </w:r>
     </w:p>
     <w:sectPr>

</xml_diff>